<commit_message>
Variable, function, and class name styles have been standardized to use camelCase
</commit_message>
<xml_diff>
--- a/Thoughts and suggestions.docx
+++ b/Thoughts and suggestions.docx
@@ -12,10 +12,7 @@
       </w:r>
       <w:proofErr w:type="gramEnd"/>
       <w:r>
-        <w:t xml:space="preserve"> extract data from the ASR and merge the GPON csv data into a combined CSV file that allows you to search through each customer and see their data usage. This needs to have a mechanism of dealing with historical data as well, not just the immediately extracted information.</w:t>
-      </w:r>
-      <w:r>
-        <w:t xml:space="preserve"> This application currently keeps track of historical records by exporting </w:t>
+        <w:t xml:space="preserve"> extract data from the ASR and merge the GPON csv data into a combined CSV file that allows you to search through each customer and see their data usage. This needs to have a mechanism of dealing with historical data as well, not just the immediately extracted information. This application currently keeps track of historical records by exporting </w:t>
       </w:r>
       <w:r>
         <w:t>an</w:t>
@@ -36,65 +33,176 @@
     <w:p/>
     <w:p>
       <w:r>
-        <w:t xml:space="preserve">Script that can sort through GPON and Active E CSV files that </w:t>
-      </w:r>
-      <w:proofErr w:type="gramStart"/>
-      <w:r>
-        <w:t>is capable of searching</w:t>
-      </w:r>
-      <w:proofErr w:type="gramEnd"/>
-      <w:r>
-        <w:t xml:space="preserve"> for; customers, and VLANs, results will yield data usage history of the specific customer.</w:t>
-      </w:r>
-    </w:p>
-    <w:p>
-      <w:r>
-        <w:t>Can also sort through all customers and give an average of total usage? (Unsure if this would be useful at this time. 7/6/18)</w:t>
-      </w:r>
-    </w:p>
-    <w:p>
-      <w:r>
-        <w:t>Active E still needs to be parsed through, should be a separate module from GPON. This WILL NEED a standardized way of extracting the GPON and Active E data, so the application can parse the data appropriately.</w:t>
-      </w:r>
-    </w:p>
-    <w:p>
-      <w:r>
-        <w:t xml:space="preserve">Active E will have to have a more robust approach to extract the data from it. The data needs to be translated from which port number, shelf, location, </w:t>
-      </w:r>
-      <w:r>
-        <w:t>etc</w:t>
-      </w:r>
-      <w:r>
-        <w:t>,</w:t>
+        <w:t>Specifications</w:t>
       </w:r>
       <w:bookmarkStart w:id="0" w:name="_GoBack"/>
       <w:bookmarkEnd w:id="0"/>
+    </w:p>
+    <w:p>
+      <w:pPr>
+        <w:pStyle w:val="ListParagraph"/>
+        <w:numPr>
+          <w:ilvl w:val="0"/>
+          <w:numId w:val="1"/>
+        </w:numPr>
+      </w:pPr>
+      <w:r>
+        <w:t>Use camel case</w:t>
+      </w:r>
+      <w:r>
+        <w:t xml:space="preserve"> for methods and variables</w:t>
+      </w:r>
+      <w:r>
+        <w:t xml:space="preserve">: </w:t>
+      </w:r>
+      <w:proofErr w:type="spellStart"/>
+      <w:r>
+        <w:t>thisIsAnExample</w:t>
+      </w:r>
+      <w:proofErr w:type="spellEnd"/>
+    </w:p>
+    <w:p>
+      <w:pPr>
+        <w:pStyle w:val="ListParagraph"/>
+        <w:numPr>
+          <w:ilvl w:val="0"/>
+          <w:numId w:val="1"/>
+        </w:numPr>
+      </w:pPr>
+      <w:r>
+        <w:t xml:space="preserve">Class names should also use camel case, </w:t>
+      </w:r>
+      <w:r>
+        <w:t>beginning</w:t>
+      </w:r>
+      <w:r>
+        <w:t xml:space="preserve"> with uppercase: </w:t>
+      </w:r>
+      <w:proofErr w:type="spellStart"/>
+      <w:r>
+        <w:t>ClassNameExample</w:t>
+      </w:r>
+      <w:proofErr w:type="spellEnd"/>
+    </w:p>
+    <w:p>
+      <w:pPr>
+        <w:pStyle w:val="ListParagraph"/>
+        <w:numPr>
+          <w:ilvl w:val="0"/>
+          <w:numId w:val="1"/>
+        </w:numPr>
+      </w:pPr>
+      <w:proofErr w:type="spellStart"/>
+      <w:r>
+        <w:t>Globals</w:t>
+      </w:r>
+      <w:proofErr w:type="spellEnd"/>
+      <w:r>
+        <w:t xml:space="preserve"> should use</w:t>
+      </w:r>
+      <w:r>
+        <w:t>:</w:t>
+      </w:r>
+      <w:r>
+        <w:t xml:space="preserve"> ALLCAPSNOSPACES</w:t>
+      </w:r>
+    </w:p>
+    <w:p/>
+    <w:p>
+      <w:r>
+        <w:t xml:space="preserve">Script that can sort through GPON and Active E CSV files that </w:t>
+      </w:r>
+      <w:r>
+        <w:t>can search</w:t>
+      </w:r>
+      <w:r>
+        <w:t xml:space="preserve"> for; customers, VLANs,</w:t>
+      </w:r>
+      <w:r>
+        <w:t xml:space="preserve"> or other data.</w:t>
+      </w:r>
+      <w:r>
+        <w:t xml:space="preserve"> </w:t>
+      </w:r>
+      <w:r>
+        <w:t>R</w:t>
+      </w:r>
+      <w:r>
+        <w:t xml:space="preserve">esults </w:t>
+      </w:r>
+      <w:r>
+        <w:t>should</w:t>
+      </w:r>
+      <w:r>
+        <w:t xml:space="preserve"> yield </w:t>
+      </w:r>
+      <w:r>
+        <w:t xml:space="preserve">the </w:t>
+      </w:r>
+      <w:r>
+        <w:t xml:space="preserve">data usage history of </w:t>
+      </w:r>
+      <w:r>
+        <w:t>a specified</w:t>
+      </w:r>
+      <w:r>
+        <w:t xml:space="preserve"> customer.</w:t>
+      </w:r>
+    </w:p>
+    <w:p>
+      <w:r>
+        <w:t>Can also sort through all customers and give an average of total usage? (Unsure if this would be useful at this time. 7/6/18)</w:t>
+      </w:r>
+    </w:p>
+    <w:p>
+      <w:r>
+        <w:t>Active E still needs to be parsed through, should be a separate module from GPON. This WILL NEED a standardized way of extracting the GPON and Active E data, so the application can parse the data appropriately.</w:t>
+      </w:r>
+    </w:p>
+    <w:p>
+      <w:r>
+        <w:t xml:space="preserve">Active E will have to have a more robust approach to extract the data from it. The data needs to be translated from which port number, shelf, location, </w:t>
+      </w:r>
+      <w:r>
+        <w:t>etc</w:t>
+      </w:r>
+      <w:r>
+        <w:t>,</w:t>
+      </w:r>
       <w:r>
         <w:t xml:space="preserve"> into the appropriate VLAN tag, before we can merge it with the appropriate ASR data.</w:t>
       </w:r>
     </w:p>
     <w:p>
       <w:r>
-        <w:t xml:space="preserve">Sometime it would be nice if I could add a GUI to this application(s), (May need to be </w:t>
+        <w:t xml:space="preserve">Some time </w:t>
+      </w:r>
+      <w:r>
+        <w:t xml:space="preserve">it would be nice if I could add a GUI to this application(s), (May need to be </w:t>
       </w:r>
       <w:r>
         <w:t>divided</w:t>
       </w:r>
       <w:r>
-        <w:t xml:space="preserve"> up into separate pieces, one that constantly polls the ASR and deals with keep records of data usage) and one that </w:t>
-      </w:r>
-      <w:proofErr w:type="gramStart"/>
-      <w:r>
-        <w:t>( Allows</w:t>
-      </w:r>
-      <w:proofErr w:type="gramEnd"/>
-      <w:r>
-        <w:t xml:space="preserve"> network technicians to be able to sift through data and modify it as necessary.</w:t>
-      </w:r>
-    </w:p>
-    <w:p/>
+        <w:t xml:space="preserve"> up into separate pieces, one that constantly polls the ASR and deals with keep records of data usage) and one that (Allows network technicians to be able to sift through data and modify it as necessary.</w:t>
+      </w:r>
+      <w:r>
+        <w:t>)</w:t>
+      </w:r>
+    </w:p>
+    <w:p>
+      <w:r>
+        <w:t xml:space="preserve">Eventually we may need a tools directory for managing the data collected by the ASR polling script, this would likely be the application that has a frontend. It should be capable of dealing with large amounts of customers with historical data. If possible, maybe even be capable of generating data usage charts </w:t>
+      </w:r>
+      <w:r>
+        <w:t>in</w:t>
+      </w:r>
+      <w:r>
+        <w:t xml:space="preserve"> the application itself, this is just an idea not a concrete goal.</w:t>
+      </w:r>
+    </w:p>
     <w:sectPr>
-      <w:headerReference w:type="default" r:id="rId6"/>
+      <w:headerReference w:type="default" r:id="rId7"/>
       <w:pgSz w:w="12240" w:h="15840"/>
       <w:pgMar w:top="1440" w:right="1440" w:bottom="1440" w:left="1440" w:header="720" w:footer="720" w:gutter="0"/>
       <w:cols w:space="720"/>
@@ -165,6 +273,127 @@
     </w:r>
   </w:p>
 </w:hdr>
+</file>
+
+<file path=word/numbering.xml><?xml version="1.0" encoding="utf-8"?>
+<w:numbering xmlns:wpc="http://schemas.microsoft.com/office/word/2010/wordprocessingCanvas" xmlns:cx="http://schemas.microsoft.com/office/drawing/2014/chartex" xmlns:cx1="http://schemas.microsoft.com/office/drawing/2015/9/8/chartex" xmlns:cx2="http://schemas.microsoft.com/office/drawing/2015/10/21/chartex" xmlns:cx3="http://schemas.microsoft.com/office/drawing/2016/5/9/chartex" xmlns:cx4="http://schemas.microsoft.com/office/drawing/2016/5/10/chartex" xmlns:cx5="http://schemas.microsoft.com/office/drawing/2016/5/11/chartex" xmlns:cx6="http://schemas.microsoft.com/office/drawing/2016/5/12/chartex" xmlns:cx7="http://schemas.microsoft.com/office/drawing/2016/5/13/chartex" xmlns:cx8="http://schemas.microsoft.com/office/drawing/2016/5/14/chartex" xmlns:mc="http://schemas.openxmlformats.org/markup-compatibility/2006" xmlns:aink="http://schemas.microsoft.com/office/drawing/2016/ink" xmlns:am3d="http://schemas.microsoft.com/office/drawing/2017/model3d" xmlns:o="urn:schemas-microsoft-com:office:office" xmlns:r="http://schemas.openxmlformats.org/officeDocument/2006/relationships" xmlns:m="http://schemas.openxmlformats.org/officeDocument/2006/math" xmlns:v="urn:schemas-microsoft-com:vml" xmlns:wp14="http://schemas.microsoft.com/office/word/2010/wordprocessingDrawing" xmlns:wp="http://schemas.openxmlformats.org/drawingml/2006/wordprocessingDrawing" xmlns:w10="urn:schemas-microsoft-com:office:word" xmlns:w="http://schemas.openxmlformats.org/wordprocessingml/2006/main" xmlns:w14="http://schemas.microsoft.com/office/word/2010/wordml" xmlns:w15="http://schemas.microsoft.com/office/word/2012/wordml" xmlns:w16cid="http://schemas.microsoft.com/office/word/2016/wordml/cid" xmlns:w16se="http://schemas.microsoft.com/office/word/2015/wordml/symex" xmlns:wpg="http://schemas.microsoft.com/office/word/2010/wordprocessingGroup" xmlns:wpi="http://schemas.microsoft.com/office/word/2010/wordprocessingInk" xmlns:wne="http://schemas.microsoft.com/office/word/2006/wordml" xmlns:wps="http://schemas.microsoft.com/office/word/2010/wordprocessingShape" mc:Ignorable="w14 w15 w16se w16cid wp14">
+  <w:abstractNum w:abstractNumId="0" w15:restartNumberingAfterBreak="0">
+    <w:nsid w:val="66970765"/>
+    <w:multiLevelType w:val="hybridMultilevel"/>
+    <w:tmpl w:val="D0A29708"/>
+    <w:lvl w:ilvl="0" w:tplc="04090001">
+      <w:start w:val="1"/>
+      <w:numFmt w:val="bullet"/>
+      <w:lvlText w:val=""/>
+      <w:lvlJc w:val="left"/>
+      <w:pPr>
+        <w:ind w:left="720" w:hanging="360"/>
+      </w:pPr>
+      <w:rPr>
+        <w:rFonts w:ascii="Symbol" w:hAnsi="Symbol" w:hint="default"/>
+      </w:rPr>
+    </w:lvl>
+    <w:lvl w:ilvl="1" w:tplc="04090003" w:tentative="1">
+      <w:start w:val="1"/>
+      <w:numFmt w:val="bullet"/>
+      <w:lvlText w:val="o"/>
+      <w:lvlJc w:val="left"/>
+      <w:pPr>
+        <w:ind w:left="1440" w:hanging="360"/>
+      </w:pPr>
+      <w:rPr>
+        <w:rFonts w:ascii="Courier New" w:hAnsi="Courier New" w:cs="Courier New" w:hint="default"/>
+      </w:rPr>
+    </w:lvl>
+    <w:lvl w:ilvl="2" w:tplc="04090005" w:tentative="1">
+      <w:start w:val="1"/>
+      <w:numFmt w:val="bullet"/>
+      <w:lvlText w:val=""/>
+      <w:lvlJc w:val="left"/>
+      <w:pPr>
+        <w:ind w:left="2160" w:hanging="360"/>
+      </w:pPr>
+      <w:rPr>
+        <w:rFonts w:ascii="Wingdings" w:hAnsi="Wingdings" w:hint="default"/>
+      </w:rPr>
+    </w:lvl>
+    <w:lvl w:ilvl="3" w:tplc="04090001" w:tentative="1">
+      <w:start w:val="1"/>
+      <w:numFmt w:val="bullet"/>
+      <w:lvlText w:val=""/>
+      <w:lvlJc w:val="left"/>
+      <w:pPr>
+        <w:ind w:left="2880" w:hanging="360"/>
+      </w:pPr>
+      <w:rPr>
+        <w:rFonts w:ascii="Symbol" w:hAnsi="Symbol" w:hint="default"/>
+      </w:rPr>
+    </w:lvl>
+    <w:lvl w:ilvl="4" w:tplc="04090003" w:tentative="1">
+      <w:start w:val="1"/>
+      <w:numFmt w:val="bullet"/>
+      <w:lvlText w:val="o"/>
+      <w:lvlJc w:val="left"/>
+      <w:pPr>
+        <w:ind w:left="3600" w:hanging="360"/>
+      </w:pPr>
+      <w:rPr>
+        <w:rFonts w:ascii="Courier New" w:hAnsi="Courier New" w:cs="Courier New" w:hint="default"/>
+      </w:rPr>
+    </w:lvl>
+    <w:lvl w:ilvl="5" w:tplc="04090005" w:tentative="1">
+      <w:start w:val="1"/>
+      <w:numFmt w:val="bullet"/>
+      <w:lvlText w:val=""/>
+      <w:lvlJc w:val="left"/>
+      <w:pPr>
+        <w:ind w:left="4320" w:hanging="360"/>
+      </w:pPr>
+      <w:rPr>
+        <w:rFonts w:ascii="Wingdings" w:hAnsi="Wingdings" w:hint="default"/>
+      </w:rPr>
+    </w:lvl>
+    <w:lvl w:ilvl="6" w:tplc="04090001" w:tentative="1">
+      <w:start w:val="1"/>
+      <w:numFmt w:val="bullet"/>
+      <w:lvlText w:val=""/>
+      <w:lvlJc w:val="left"/>
+      <w:pPr>
+        <w:ind w:left="5040" w:hanging="360"/>
+      </w:pPr>
+      <w:rPr>
+        <w:rFonts w:ascii="Symbol" w:hAnsi="Symbol" w:hint="default"/>
+      </w:rPr>
+    </w:lvl>
+    <w:lvl w:ilvl="7" w:tplc="04090003" w:tentative="1">
+      <w:start w:val="1"/>
+      <w:numFmt w:val="bullet"/>
+      <w:lvlText w:val="o"/>
+      <w:lvlJc w:val="left"/>
+      <w:pPr>
+        <w:ind w:left="5760" w:hanging="360"/>
+      </w:pPr>
+      <w:rPr>
+        <w:rFonts w:ascii="Courier New" w:hAnsi="Courier New" w:cs="Courier New" w:hint="default"/>
+      </w:rPr>
+    </w:lvl>
+    <w:lvl w:ilvl="8" w:tplc="04090005" w:tentative="1">
+      <w:start w:val="1"/>
+      <w:numFmt w:val="bullet"/>
+      <w:lvlText w:val=""/>
+      <w:lvlJc w:val="left"/>
+      <w:pPr>
+        <w:ind w:left="6480" w:hanging="360"/>
+      </w:pPr>
+      <w:rPr>
+        <w:rFonts w:ascii="Wingdings" w:hAnsi="Wingdings" w:hint="default"/>
+      </w:rPr>
+    </w:lvl>
+  </w:abstractNum>
+  <w:num w:numId="1">
+    <w:abstractNumId w:val="0"/>
+  </w:num>
+</w:numbering>
 </file>
 
 <file path=word/styles.xml><?xml version="1.0" encoding="utf-8"?>
@@ -636,6 +865,17 @@
     <w:uiPriority w:val="99"/>
     <w:rsid w:val="00F649DC"/>
   </w:style>
+  <w:style w:type="paragraph" w:styleId="ListParagraph">
+    <w:name w:val="List Paragraph"/>
+    <w:basedOn w:val="Normal"/>
+    <w:uiPriority w:val="34"/>
+    <w:qFormat/>
+    <w:rsid w:val="00C4635E"/>
+    <w:pPr>
+      <w:ind w:left="720"/>
+      <w:contextualSpacing/>
+    </w:pPr>
+  </w:style>
 </w:styles>
 </file>
 

</xml_diff>

<commit_message>
Rework search script, going to need to reconsider how customer's with identical names will be delt with, and also rework how we merge historical CSV files.
</commit_message>
<xml_diff>
--- a/Thoughts and suggestions.docx
+++ b/Thoughts and suggestions.docx
@@ -30,13 +30,50 @@
         <w:t>every 6 hours (Or specified time).</w:t>
       </w:r>
     </w:p>
+    <w:p>
+      <w:r>
+        <w:t xml:space="preserve">The application WILL not deal with front end user issues, it is simply designed for extraction of customer data. This means that </w:t>
+      </w:r>
+      <w:r>
+        <w:t>anything like multiple searches, global average data usage and other features may not be implemented with this script, as it is not in the scope of it.</w:t>
+      </w:r>
+      <w:r>
+        <w:t xml:space="preserve"> A frontend may however use this script to extract the appropriate data to build generalized usage statistics from all combined </w:t>
+      </w:r>
+      <w:r>
+        <w:t>customers or</w:t>
+      </w:r>
+      <w:r>
+        <w:t xml:space="preserve"> use it in such a way </w:t>
+      </w:r>
+      <w:proofErr w:type="gramStart"/>
+      <w:r>
+        <w:t>so as to</w:t>
+      </w:r>
+      <w:proofErr w:type="gramEnd"/>
+      <w:r>
+        <w:t xml:space="preserve"> search for more than one customer at a time. </w:t>
+      </w:r>
+    </w:p>
+    <w:p>
+      <w:r>
+        <w:t xml:space="preserve">The application will allow you to search for more than one argument at a time, this means that for example, you could search for a customer’s name as well as their ONT or likewise. This allows us to more easily deal with customer’s that have overlapping names or </w:t>
+      </w:r>
+      <w:r>
+        <w:t>OTHER</w:t>
+      </w:r>
+      <w:r>
+        <w:t xml:space="preserve"> overlapping information.</w:t>
+      </w:r>
+    </w:p>
     <w:p/>
     <w:p>
+      <w:pPr>
+        <w:pStyle w:val="Heading1"/>
+      </w:pPr>
       <w:r>
         <w:t>Specifications</w:t>
       </w:r>
-      <w:bookmarkStart w:id="0" w:name="_GoBack"/>
-      <w:bookmarkEnd w:id="0"/>
     </w:p>
     <w:p>
       <w:pPr>
@@ -73,7 +110,7 @@
         <w:t xml:space="preserve">Class names should also use camel case, </w:t>
       </w:r>
       <w:r>
-        <w:t>beginning</w:t>
+        <w:t>BEGINING</w:t>
       </w:r>
       <w:r>
         <w:t xml:space="preserve"> with uppercase: </w:t>
@@ -98,7 +135,10 @@
       </w:r>
       <w:proofErr w:type="spellEnd"/>
       <w:r>
-        <w:t xml:space="preserve"> should use</w:t>
+        <w:t xml:space="preserve"> should </w:t>
+      </w:r>
+      <w:r>
+        <w:t>always use all caps and no spaces</w:t>
       </w:r>
       <w:r>
         <w:t>:</w:t>
@@ -107,6 +147,82 @@
         <w:t xml:space="preserve"> ALLCAPSNOSPACES</w:t>
       </w:r>
     </w:p>
+    <w:p>
+      <w:pPr>
+        <w:pStyle w:val="ListParagraph"/>
+        <w:numPr>
+          <w:ilvl w:val="0"/>
+          <w:numId w:val="1"/>
+        </w:numPr>
+      </w:pPr>
+      <w:r>
+        <w:t xml:space="preserve">Do NOT use ALL lowercase names: </w:t>
+      </w:r>
+      <w:proofErr w:type="spellStart"/>
+      <w:r>
+        <w:t>thisisalist</w:t>
+      </w:r>
+      <w:proofErr w:type="spellEnd"/>
+    </w:p>
+    <w:p>
+      <w:pPr>
+        <w:pStyle w:val="ListParagraph"/>
+        <w:numPr>
+          <w:ilvl w:val="0"/>
+          <w:numId w:val="1"/>
+        </w:numPr>
+      </w:pPr>
+      <w:r>
+        <w:t>Attempt to divide up methods into</w:t>
+      </w:r>
+      <w:r>
+        <w:t xml:space="preserve"> smaller</w:t>
+      </w:r>
+      <w:r>
+        <w:t xml:space="preserve"> chunks that can easily be used elsewhere in </w:t>
+      </w:r>
+      <w:r>
+        <w:t xml:space="preserve">the </w:t>
+      </w:r>
+      <w:r>
+        <w:t>application.</w:t>
+      </w:r>
+    </w:p>
+    <w:p>
+      <w:pPr>
+        <w:pStyle w:val="ListParagraph"/>
+        <w:numPr>
+          <w:ilvl w:val="0"/>
+          <w:numId w:val="1"/>
+        </w:numPr>
+      </w:pPr>
+      <w:r>
+        <w:t>Comment as much as possible, if it seems like it’s confusing, (ATTEMPT) to put a semi meaningful comment explain</w:t>
+      </w:r>
+      <w:r>
+        <w:t>ing</w:t>
+      </w:r>
+      <w:r>
+        <w:t xml:space="preserve"> wh</w:t>
+      </w:r>
+      <w:bookmarkStart w:id="0" w:name="_GoBack"/>
+      <w:bookmarkEnd w:id="0"/>
+      <w:r>
+        <w:t>at the function or process is doing.</w:t>
+      </w:r>
+    </w:p>
+    <w:p>
+      <w:pPr>
+        <w:pStyle w:val="ListParagraph"/>
+        <w:numPr>
+          <w:ilvl w:val="0"/>
+          <w:numId w:val="1"/>
+        </w:numPr>
+      </w:pPr>
+      <w:r>
+        <w:t>DON’T make thing’s unnecessarily long, this means if for example, you’re iterating through a list to extract variables, use the bracket feature [], DIRECTLY in the process you’re going to use the data in, DO NOT put them in a separate variable UNLESS it’s necessary in more than one place.</w:t>
+      </w:r>
+    </w:p>
     <w:p/>
     <w:p>
       <w:r>
@@ -149,11 +265,7 @@
         <w:t xml:space="preserve"> customer.</w:t>
       </w:r>
     </w:p>
-    <w:p>
-      <w:r>
-        <w:t>Can also sort through all customers and give an average of total usage? (Unsure if this would be useful at this time. 7/6/18)</w:t>
-      </w:r>
-    </w:p>
+    <w:p/>
     <w:p>
       <w:r>
         <w:t>Active E still needs to be parsed through, should be a separate module from GPON. This WILL NEED a standardized way of extracting the GPON and Active E data, so the application can parse the data appropriately.</w:t>
@@ -175,32 +287,91 @@
     </w:p>
     <w:p>
       <w:r>
-        <w:t xml:space="preserve">Some time </w:t>
-      </w:r>
-      <w:r>
-        <w:t xml:space="preserve">it would be nice if I could add a GUI to this application(s), (May need to be </w:t>
-      </w:r>
-      <w:r>
-        <w:t>divided</w:t>
-      </w:r>
-      <w:r>
-        <w:t xml:space="preserve"> up into separate pieces, one that constantly polls the ASR and deals with keep records of data usage) and one that (Allows network technicians to be able to sift through data and modify it as necessary.</w:t>
-      </w:r>
-      <w:r>
-        <w:t>)</w:t>
-      </w:r>
-    </w:p>
-    <w:p>
-      <w:r>
-        <w:t xml:space="preserve">Eventually we may need a tools directory for managing the data collected by the ASR polling script, this would likely be the application that has a frontend. It should be capable of dealing with large amounts of customers with historical data. If possible, maybe even be capable of generating data usage charts </w:t>
-      </w:r>
-      <w:r>
-        <w:t>in</w:t>
-      </w:r>
-      <w:r>
-        <w:t xml:space="preserve"> the application itself, this is just an idea not a concrete goal.</w:t>
-      </w:r>
-    </w:p>
+        <w:lastRenderedPageBreak/>
+        <w:t xml:space="preserve">This application is a backend, </w:t>
+      </w:r>
+      <w:r>
+        <w:t xml:space="preserve">a </w:t>
+      </w:r>
+      <w:r>
+        <w:t xml:space="preserve">GUI will </w:t>
+      </w:r>
+      <w:r>
+        <w:t>NOT!</w:t>
+      </w:r>
+      <w:r>
+        <w:t xml:space="preserve"> be built for this application</w:t>
+      </w:r>
+      <w:r>
+        <w:t>. This script is ONLY for extracting the GPON, ACTIVE E data into an appropriate format that then can also be searched through with another script.</w:t>
+      </w:r>
+    </w:p>
+    <w:p>
+      <w:r>
+        <w:t xml:space="preserve">Application does NOT need to search for multiple customers, ONTS, IDS, </w:t>
+      </w:r>
+      <w:r>
+        <w:t>indexes</w:t>
+      </w:r>
+      <w:r>
+        <w:t>, VLANS, etc. at a single time!!! This can be handled later with a front end that simply calls the script to search for each individual customer!</w:t>
+      </w:r>
+    </w:p>
+    <w:p/>
+    <w:p>
+      <w:r>
+        <w:t>When searching through historical CSV</w:t>
+      </w:r>
+      <w:r>
+        <w:t>’s</w:t>
+      </w:r>
+      <w:r>
+        <w:t xml:space="preserve"> (an individual walk through of the ASR) we will have a function that combines the users octet (up and down data usage) into a single list so that we have a nice curated list of historical data usage on an individual customer. </w:t>
+      </w:r>
+    </w:p>
+    <w:p>
+      <w:r>
+        <w:t xml:space="preserve">When dealing with multiple customers with the same name, we will need to either figure a way to deal with this </w:t>
+      </w:r>
+      <w:r>
+        <w:t>issue or</w:t>
+      </w:r>
+      <w:r>
+        <w:t xml:space="preserve"> prompt the user for more input to select the correct customer.</w:t>
+      </w:r>
+      <w:r>
+        <w:t xml:space="preserve"> I may be able to mitigate this issue if I can figure out some way of going through the CSV’s ahead of time and figuring out what customers have the same </w:t>
+      </w:r>
+      <w:r>
+        <w:t>name and</w:t>
+      </w:r>
+      <w:r>
+        <w:t xml:space="preserve"> going from there to curate them further.</w:t>
+      </w:r>
+    </w:p>
+    <w:p/>
+    <w:p>
+      <w:pPr>
+        <w:pStyle w:val="Heading1"/>
+      </w:pPr>
+      <w:r>
+        <w:t># OLD COMMENTS</w:t>
+      </w:r>
+    </w:p>
+    <w:p>
+      <w:r>
+        <w:t xml:space="preserve">### Can also sort through all customers and give an average of total usage? (Unsure if this would be useful at this time. 7/6/18) ### </w:t>
+      </w:r>
+      <w:proofErr w:type="gramStart"/>
+      <w:r>
+        <w:t>THIS  WOULD</w:t>
+      </w:r>
+      <w:proofErr w:type="gramEnd"/>
+      <w:r>
+        <w:t xml:space="preserve"> NOT BE DONE IN THIS SCRIPT, A FRONT END WEB APPLICATION CAN USE THIS SCRIPT TO EXTRACT THE DATA REQUIRED FOR THAT AND GO FROM THERE. (7/13/18)!!!</w:t>
+      </w:r>
+    </w:p>
+    <w:p/>
     <w:sectPr>
       <w:headerReference w:type="default" r:id="rId7"/>
       <w:pgSz w:w="12240" w:h="15840"/>
@@ -794,6 +965,27 @@
     <w:name w:val="Normal"/>
     <w:qFormat/>
   </w:style>
+  <w:style w:type="paragraph" w:styleId="Heading1">
+    <w:name w:val="heading 1"/>
+    <w:basedOn w:val="Normal"/>
+    <w:next w:val="Normal"/>
+    <w:link w:val="Heading1Char"/>
+    <w:uiPriority w:val="9"/>
+    <w:qFormat/>
+    <w:rsid w:val="00564D92"/>
+    <w:pPr>
+      <w:keepNext/>
+      <w:keepLines/>
+      <w:spacing w:before="240" w:after="0"/>
+      <w:outlineLvl w:val="0"/>
+    </w:pPr>
+    <w:rPr>
+      <w:rFonts w:asciiTheme="majorHAnsi" w:eastAsiaTheme="majorEastAsia" w:hAnsiTheme="majorHAnsi" w:cstheme="majorBidi"/>
+      <w:color w:val="2F5496" w:themeColor="accent1" w:themeShade="BF"/>
+      <w:sz w:val="32"/>
+      <w:szCs w:val="32"/>
+    </w:rPr>
+  </w:style>
   <w:style w:type="character" w:default="1" w:styleId="DefaultParagraphFont">
     <w:name w:val="Default Paragraph Font"/>
     <w:uiPriority w:val="1"/>
@@ -875,6 +1067,19 @@
       <w:ind w:left="720"/>
       <w:contextualSpacing/>
     </w:pPr>
+  </w:style>
+  <w:style w:type="character" w:customStyle="1" w:styleId="Heading1Char">
+    <w:name w:val="Heading 1 Char"/>
+    <w:basedOn w:val="DefaultParagraphFont"/>
+    <w:link w:val="Heading1"/>
+    <w:uiPriority w:val="9"/>
+    <w:rsid w:val="00564D92"/>
+    <w:rPr>
+      <w:rFonts w:asciiTheme="majorHAnsi" w:eastAsiaTheme="majorEastAsia" w:hAnsiTheme="majorHAnsi" w:cstheme="majorBidi"/>
+      <w:color w:val="2F5496" w:themeColor="accent1" w:themeShade="BF"/>
+      <w:sz w:val="32"/>
+      <w:szCs w:val="32"/>
+    </w:rPr>
   </w:style>
 </w:styles>
 </file>

</xml_diff>

<commit_message>
Move further over into merging Gpon and Active-e
</commit_message>
<xml_diff>
--- a/Thoughts and suggestions.docx
+++ b/Thoughts and suggestions.docx
@@ -35,7 +35,7 @@
         <w:t xml:space="preserve">The application WILL not deal with front end user issues, it is simply designed for extraction of customer data. This means that </w:t>
       </w:r>
       <w:r>
-        <w:t>anything like multiple searches, global average data usage and other features may not be implemented with this script, as it is not in the scope of it.</w:t>
+        <w:t>anything like multiple searches, global data usage and other features may not be implemented with this script, as it is not in the scope of it.</w:t>
       </w:r>
       <w:r>
         <w:t xml:space="preserve"> A frontend may however use this script to extract the appropriate data to build generalized usage statistics from all combined </w:t>
@@ -207,190 +207,160 @@
       </w:r>
     </w:p>
     <w:p>
-      <w:pPr>
-        <w:pStyle w:val="ListParagraph"/>
-        <w:numPr>
-          <w:ilvl w:val="0"/>
-          <w:numId w:val="1"/>
-        </w:numPr>
-      </w:pPr>
-      <w:r>
-        <w:t>DON’T make thing’s unnecessarily long, this means if for example, you’re iterating through a list to extract variables, use the bracket feature [], DIRECTLY in the process you’re going to use the data in, DO NOT put them in a separate variable UNLESS it’s necessary in more than one place.</w:t>
+      <w:r>
+        <w:t xml:space="preserve">Script that can sort through GPON and Active E CSV files that </w:t>
+      </w:r>
+      <w:r>
+        <w:t>can search</w:t>
+      </w:r>
+      <w:r>
+        <w:t xml:space="preserve"> for; customers, VLANs,</w:t>
+      </w:r>
+      <w:r>
+        <w:t xml:space="preserve"> or other data.</w:t>
+      </w:r>
+      <w:r>
+        <w:t xml:space="preserve"> </w:t>
+      </w:r>
+      <w:r>
+        <w:t>R</w:t>
+      </w:r>
+      <w:r>
+        <w:t xml:space="preserve">esults </w:t>
+      </w:r>
+      <w:r>
+        <w:t>should</w:t>
+      </w:r>
+      <w:r>
+        <w:t xml:space="preserve"> yield </w:t>
+      </w:r>
+      <w:r>
+        <w:t xml:space="preserve">the </w:t>
+      </w:r>
+      <w:r>
+        <w:t xml:space="preserve">data usage history of </w:t>
+      </w:r>
+      <w:r>
+        <w:t>a specified</w:t>
+      </w:r>
+      <w:r>
+        <w:t xml:space="preserve"> customer.</w:t>
       </w:r>
     </w:p>
     <w:p/>
     <w:p>
       <w:r>
-        <w:t xml:space="preserve">Script that can sort through GPON and Active E CSV files that </w:t>
-      </w:r>
-      <w:r>
-        <w:t>can search</w:t>
-      </w:r>
-      <w:r>
-        <w:t xml:space="preserve"> for; customers, VLANs,</w:t>
-      </w:r>
-      <w:r>
-        <w:t xml:space="preserve"> or other data.</w:t>
+        <w:t xml:space="preserve">Work on giving user some </w:t>
+      </w:r>
+      <w:r>
+        <w:t>rudimentary</w:t>
+      </w:r>
+      <w:r>
+        <w:t xml:space="preserve"> control over the Active-E and GPON scraping script, set default time to scrape as 10 minutes and allow user to input their own value if necessary, or alternatively, allow the script to be ran only once for use in a </w:t>
+      </w:r>
+      <w:proofErr w:type="spellStart"/>
+      <w:r>
+        <w:t>cron</w:t>
+      </w:r>
+      <w:proofErr w:type="spellEnd"/>
+      <w:r>
+        <w:t xml:space="preserve"> job.</w:t>
+      </w:r>
+    </w:p>
+    <w:p/>
+    <w:p>
+      <w:r>
+        <w:t>Potentially merge more functions into one class, not strictly necessary, could be useful just for clarity’s sake.</w:t>
       </w:r>
       <w:r>
         <w:t xml:space="preserve"> </w:t>
       </w:r>
-      <w:r>
-        <w:t>R</w:t>
-      </w:r>
-      <w:r>
-        <w:t xml:space="preserve">esults </w:t>
-      </w:r>
-      <w:r>
-        <w:t>should</w:t>
-      </w:r>
-      <w:r>
-        <w:t xml:space="preserve"> yield </w:t>
-      </w:r>
-      <w:r>
-        <w:t xml:space="preserve">the </w:t>
-      </w:r>
-      <w:r>
-        <w:t xml:space="preserve">data usage history of </w:t>
-      </w:r>
-      <w:r>
-        <w:t>a specified</w:t>
-      </w:r>
-      <w:r>
-        <w:t xml:space="preserve"> customer.</w:t>
+    </w:p>
+    <w:p>
+      <w:r>
+        <w:t>Merge the GPON and AE files into one folder, probably should indicate which file is what type</w:t>
+      </w:r>
+      <w:r>
+        <w:t>. Make the search script capable of dealing with both AE and GPON</w:t>
+      </w:r>
+      <w:r>
+        <w:t>.</w:t>
+      </w:r>
+    </w:p>
+    <w:p>
+      <w:r>
+        <w:t>Search based off multiple criteria. This could be useful when you search with just one piece of information and it turns up more than one customer.</w:t>
       </w:r>
     </w:p>
     <w:p/>
     <w:p>
       <w:r>
-        <w:t>Active E still needs to be parsed through, should be a separate module from GPON. This WILL NEED a standardized way of extracting the GPON and Active E data, so the application can parse the data appropriately.</w:t>
-      </w:r>
-    </w:p>
-    <w:p>
-      <w:r>
-        <w:t xml:space="preserve">Active E will have to have a more robust approach to extract the data from it. The data needs to be translated from which port number, shelf, location, </w:t>
-      </w:r>
-      <w:r>
-        <w:t>etc</w:t>
-      </w:r>
-      <w:r>
-        <w:t>,</w:t>
-      </w:r>
-      <w:r>
-        <w:t xml:space="preserve"> into the appropriate VLAN tag, before we can merge it with the appropriate ASR data.</w:t>
-      </w:r>
-    </w:p>
-    <w:p>
-      <w:r>
         <w:lastRenderedPageBreak/>
-        <w:t>This application is a backend, a GUI will NOT! be built for this application. This script is ONLY for extracting the GPON, ACTIVE E data into an appropriate format that then can also be searched through with another script.</w:t>
-      </w:r>
-    </w:p>
-    <w:p>
-      <w:r>
-        <w:t xml:space="preserve">Application does NOT need to search for multiple customers, ONTS, IDS, </w:t>
-      </w:r>
-      <w:r>
-        <w:t>indexes</w:t>
-      </w:r>
-      <w:r>
-        <w:t>, VLANS, etc. at a single time!!! This can be handled later with a front end that simply calls the script to search for each individual customer!</w:t>
+        <w:t xml:space="preserve">Add a how to on </w:t>
+      </w:r>
+      <w:proofErr w:type="spellStart"/>
+      <w:r>
+        <w:t>G</w:t>
+      </w:r>
+      <w:r>
+        <w:t>ithub</w:t>
+      </w:r>
+      <w:proofErr w:type="spellEnd"/>
+      <w:r>
+        <w:t>, or just a text file like this. Explain the different functionality of the two scripts,</w:t>
+      </w:r>
+      <w:r>
+        <w:t xml:space="preserve"> </w:t>
+      </w:r>
+      <w:r>
+        <w:t>the arguments they can take and the format that’s required.</w:t>
       </w:r>
     </w:p>
     <w:p/>
-    <w:p>
-      <w:r>
-        <w:t>When searching through historical CSV</w:t>
-      </w:r>
-      <w:r>
-        <w:t>’s</w:t>
-      </w:r>
-      <w:r>
-        <w:t xml:space="preserve"> (an individual walk through of the ASR) we will have a function that combines the users octet (up and down data usage) into a single list so that we have a nice curated list of historical data usage on an individual customer. </w:t>
-      </w:r>
-    </w:p>
-    <w:p>
-      <w:r>
-        <w:t xml:space="preserve">When dealing with multiple customers with the same name, we will need to either figure a way to deal with this </w:t>
-      </w:r>
-      <w:r>
-        <w:t>issue or</w:t>
-      </w:r>
-      <w:r>
-        <w:t xml:space="preserve"> prompt the user for more input to select the correct customer.</w:t>
-      </w:r>
-      <w:r>
-        <w:t xml:space="preserve"> I may be able to mitigate this issue if I can figure out some way of going through the CSV’s ahead of time and figuring out what customers have the same </w:t>
-      </w:r>
-      <w:r>
-        <w:t>name and</w:t>
-      </w:r>
-      <w:r>
-        <w:t xml:space="preserve"> going from there to curate them further.</w:t>
-      </w:r>
-    </w:p>
     <w:p/>
     <w:p>
-      <w:pPr>
-        <w:pStyle w:val="Heading1"/>
-      </w:pPr>
-      <w:r>
-        <w:t>IMPORTANT</w:t>
-      </w:r>
-    </w:p>
-    <w:p>
-      <w:r>
-        <w:t xml:space="preserve">Our search script should merge </w:t>
-      </w:r>
-      <w:r>
-        <w:t>octet</w:t>
-      </w:r>
-      <w:r>
-        <w:t xml:space="preserve"> data that has been gathered in all historical CSV files </w:t>
-      </w:r>
-      <w:r>
-        <w:t>(before)</w:t>
-      </w:r>
-      <w:r>
-        <w:t xml:space="preserve"> we search through the data to find</w:t>
-      </w:r>
-      <w:r>
-        <w:t xml:space="preserve"> a</w:t>
-      </w:r>
-      <w:r>
-        <w:t xml:space="preserve"> specific customer</w:t>
-      </w:r>
-      <w:r>
-        <w:t>.</w:t>
+      <w:r>
+        <w:t>Create function that converts octet data into MBs and add in the header indicating what units the values are in.</w:t>
       </w:r>
       <w:bookmarkStart w:id="0" w:name="_GoBack"/>
       <w:bookmarkEnd w:id="0"/>
     </w:p>
     <w:p/>
     <w:p/>
-    <w:p/>
     <w:p>
       <w:pPr>
         <w:pStyle w:val="Heading1"/>
       </w:pPr>
       <w:r>
-        <w:t># OLD COMMENTS</w:t>
-      </w:r>
-    </w:p>
-    <w:p>
-      <w:r>
-        <w:t xml:space="preserve">### Can also sort through all customers and give an average of total usage? (Unsure if this would be useful at this time. 7/6/18) ### </w:t>
-      </w:r>
-      <w:proofErr w:type="gramStart"/>
-      <w:r>
-        <w:t>THIS  WOULD</w:t>
-      </w:r>
-      <w:proofErr w:type="gramEnd"/>
-      <w:r>
-        <w:t xml:space="preserve"> NOT BE DONE IN THIS SCRIPT, A FRONT END WEB APPLICATION CAN USE THIS SCRIPT TO EXTRACT THE DATA REQUIRED FOR THAT AND GO FROM THERE. (7/13/18)!!!</w:t>
-      </w:r>
-    </w:p>
-    <w:p/>
+        <w:t>IMPORTANT</w:t>
+      </w:r>
+    </w:p>
+    <w:p>
+      <w:r>
+        <w:t xml:space="preserve">Our search script should merge </w:t>
+      </w:r>
+      <w:r>
+        <w:t>octet</w:t>
+      </w:r>
+      <w:r>
+        <w:t xml:space="preserve"> data that has been gathered in all historical CSV files </w:t>
+      </w:r>
+      <w:r>
+        <w:t>(before)</w:t>
+      </w:r>
+      <w:r>
+        <w:t xml:space="preserve"> we search through the data to find</w:t>
+      </w:r>
+      <w:r>
+        <w:t xml:space="preserve"> a</w:t>
+      </w:r>
+      <w:r>
+        <w:t xml:space="preserve"> specific customer</w:t>
+      </w:r>
+      <w:r>
+        <w:t>.</w:t>
+      </w:r>
+    </w:p>
     <w:sectPr>
       <w:headerReference w:type="default" r:id="rId7"/>
       <w:pgSz w:w="12240" w:h="15840"/>
@@ -459,7 +429,13 @@
       <w:pStyle w:val="Header"/>
     </w:pPr>
     <w:r>
-      <w:t>ASR GPON ACTIVE e Traffic Parser program</w:t>
+      <w:t>GPON</w:t>
+    </w:r>
+    <w:r>
+      <w:t xml:space="preserve">, </w:t>
+    </w:r>
+    <w:r>
+      <w:t>Active-E data usage scraper</w:t>
     </w:r>
   </w:p>
 </w:hdr>
@@ -1008,7 +984,6 @@
   <w:style w:type="character" w:default="1" w:styleId="DefaultParagraphFont">
     <w:name w:val="Default Paragraph Font"/>
     <w:uiPriority w:val="1"/>
-    <w:semiHidden/>
     <w:unhideWhenUsed/>
   </w:style>
   <w:style w:type="table" w:default="1" w:styleId="TableNormal">

</xml_diff>

<commit_message>
New script for combining primary GPON csv from exported CSV data from the CMS
</commit_message>
<xml_diff>
--- a/Thoughts and suggestions.docx
+++ b/Thoughts and suggestions.docx
@@ -322,43 +322,72 @@
       <w:r>
         <w:t>Create function that converts octet data into MBs and add in the header indicating what units the values are in.</w:t>
       </w:r>
+    </w:p>
+    <w:p/>
+    <w:p/>
+    <w:p>
+      <w:pPr>
+        <w:pStyle w:val="Heading1"/>
+      </w:pPr>
+      <w:r>
+        <w:t>IMPORTANT</w:t>
+      </w:r>
+    </w:p>
+    <w:p>
+      <w:r>
+        <w:t xml:space="preserve">Our search script should merge </w:t>
+      </w:r>
+      <w:r>
+        <w:t>octet</w:t>
+      </w:r>
+      <w:r>
+        <w:t xml:space="preserve"> data that has been gathered in all historical CSV files </w:t>
+      </w:r>
+      <w:r>
+        <w:t>(before)</w:t>
+      </w:r>
+      <w:r>
+        <w:t xml:space="preserve"> we search through the data to find</w:t>
+      </w:r>
+      <w:r>
+        <w:t xml:space="preserve"> a</w:t>
+      </w:r>
+      <w:r>
+        <w:t xml:space="preserve"> specific customer</w:t>
+      </w:r>
+      <w:r>
+        <w:t>.</w:t>
+      </w:r>
+    </w:p>
+    <w:p/>
+    <w:p/>
+    <w:p>
+      <w:r>
+        <w:t xml:space="preserve">Minimum time frame could be </w:t>
+      </w:r>
+      <w:r>
+        <w:t>an</w:t>
+      </w:r>
       <w:bookmarkStart w:id="0" w:name="_GoBack"/>
       <w:bookmarkEnd w:id="0"/>
-    </w:p>
-    <w:p/>
-    <w:p/>
-    <w:p>
-      <w:pPr>
-        <w:pStyle w:val="Heading1"/>
-      </w:pPr>
-      <w:r>
-        <w:t>IMPORTANT</w:t>
-      </w:r>
-    </w:p>
-    <w:p>
-      <w:r>
-        <w:t xml:space="preserve">Our search script should merge </w:t>
-      </w:r>
-      <w:r>
-        <w:t>octet</w:t>
-      </w:r>
-      <w:r>
-        <w:t xml:space="preserve"> data that has been gathered in all historical CSV files </w:t>
-      </w:r>
-      <w:r>
-        <w:t>(before)</w:t>
-      </w:r>
-      <w:r>
-        <w:t xml:space="preserve"> we search through the data to find</w:t>
-      </w:r>
-      <w:r>
-        <w:t xml:space="preserve"> a</w:t>
-      </w:r>
-      <w:r>
-        <w:t xml:space="preserve"> specific customer</w:t>
-      </w:r>
-      <w:r>
-        <w:t>.</w:t>
+      <w:r>
+        <w:t xml:space="preserve"> hour, and maximum time frame could be up to 6 months</w:t>
+      </w:r>
+    </w:p>
+    <w:p>
+      <w:r>
+        <w:t>Some type of mechanism will need to deal with the graphs so that they will scale correctly to the time frame that will be selected</w:t>
+      </w:r>
+      <w:r>
+        <w:t xml:space="preserve"> </w:t>
+      </w:r>
+      <w:proofErr w:type="gramStart"/>
+      <w:r>
+        <w:t>so as to</w:t>
+      </w:r>
+      <w:proofErr w:type="gramEnd"/>
+      <w:r>
+        <w:t xml:space="preserve"> format them correctly.</w:t>
       </w:r>
     </w:p>
     <w:sectPr>
@@ -984,6 +1013,7 @@
   <w:style w:type="character" w:default="1" w:styleId="DefaultParagraphFont">
     <w:name w:val="Default Paragraph Font"/>
     <w:uiPriority w:val="1"/>
+    <w:semiHidden/>
     <w:unhideWhenUsed/>
   </w:style>
   <w:style w:type="table" w:default="1" w:styleId="TableNormal">

</xml_diff>